<commit_message>
Creado procedure para obtener todos los empleados de una compa~ia ademas de generar la funcionalidad en el rest service
</commit_message>
<xml_diff>
--- a/Documentación/Documentación del Servicio REST.docx
+++ b/Documentación/Documentación del Servicio REST.docx
@@ -20,6 +20,7 @@
         <w:t>Documentación del Servicio REST/API</w:t>
       </w:r>
     </w:p>
+    <w:p/>
     <w:p/>
     <w:p>
       <w:pPr>
@@ -208,74 +209,26 @@
       <w:pPr>
         <w:pStyle w:val="Prrafodelista"/>
         <w:numPr>
-          <w:ilvl w:val="1"/>
-          <w:numId w:val="1"/>
+          <w:ilvl w:val="0"/>
+          <w:numId w:val="9"/>
         </w:numPr>
         <w:rPr>
           <w:rFonts w:ascii="Arial" w:hAnsi="Arial" w:cs="Arial"/>
         </w:rPr>
       </w:pPr>
-      <w:r>
-        <w:rPr>
-          <w:rFonts w:ascii="Arial" w:hAnsi="Arial" w:cs="Arial"/>
-        </w:rPr>
-        <w:t>{“codigo”:”C00”, “user”:1111111, “</w:t>
-      </w:r>
       <w:proofErr w:type="spellStart"/>
       <w:r>
         <w:rPr>
           <w:rFonts w:ascii="Arial" w:hAnsi="Arial" w:cs="Arial"/>
         </w:rPr>
-        <w:t>pass</w:t>
+        <w:t>codigo</w:t>
       </w:r>
       <w:proofErr w:type="spellEnd"/>
       <w:r>
         <w:rPr>
           <w:rFonts w:ascii="Arial" w:hAnsi="Arial" w:cs="Arial"/>
         </w:rPr>
-        <w:t>”</w:t>
-      </w:r>
-      <w:proofErr w:type="gramStart"/>
-      <w:r>
-        <w:rPr>
-          <w:rFonts w:ascii="Arial" w:hAnsi="Arial" w:cs="Arial"/>
-        </w:rPr>
-        <w:t>:”</w:t>
-      </w:r>
-      <w:proofErr w:type="spellStart"/>
-      <w:r>
-        <w:rPr>
-          <w:rFonts w:ascii="Arial" w:hAnsi="Arial" w:cs="Arial"/>
-        </w:rPr>
-        <w:t>xxxxxxx</w:t>
-      </w:r>
-      <w:proofErr w:type="spellEnd"/>
-      <w:proofErr w:type="gramEnd"/>
-      <w:r>
-        <w:rPr>
-          <w:rFonts w:ascii="Arial" w:hAnsi="Arial" w:cs="Arial"/>
-        </w:rPr>
-        <w:t>”}</w:t>
-      </w:r>
-    </w:p>
-    <w:p>
-      <w:pPr>
-        <w:pStyle w:val="Prrafodelista"/>
-        <w:rPr>
-          <w:rFonts w:ascii="Arial" w:hAnsi="Arial" w:cs="Arial"/>
-        </w:rPr>
-      </w:pPr>
-      <w:r>
-        <w:rPr>
-          <w:rFonts w:ascii="Arial" w:hAnsi="Arial" w:cs="Arial"/>
-        </w:rPr>
-        <w:t>Salidas</w:t>
-      </w:r>
-      <w:r>
-        <w:rPr>
-          <w:rFonts w:ascii="Arial" w:hAnsi="Arial" w:cs="Arial"/>
-        </w:rPr>
-        <w:t xml:space="preserve">: </w:t>
+        <w:t xml:space="preserve"> = “C00”</w:t>
       </w:r>
     </w:p>
     <w:p>
@@ -293,21 +246,63 @@
         <w:rPr>
           <w:rFonts w:ascii="Arial" w:hAnsi="Arial" w:cs="Arial"/>
         </w:rPr>
-        <w:t>{“codigo”:200, “Nombre1”</w:t>
+        <w:t>{“user”:1111111, “</w:t>
+      </w:r>
+      <w:proofErr w:type="spellStart"/>
+      <w:r>
+        <w:rPr>
+          <w:rFonts w:ascii="Arial" w:hAnsi="Arial" w:cs="Arial"/>
+        </w:rPr>
+        <w:t>pass</w:t>
+      </w:r>
+      <w:proofErr w:type="spellEnd"/>
+      <w:r>
+        <w:rPr>
+          <w:rFonts w:ascii="Arial" w:hAnsi="Arial" w:cs="Arial"/>
+        </w:rPr>
+        <w:t>”</w:t>
       </w:r>
       <w:proofErr w:type="gramStart"/>
       <w:r>
         <w:rPr>
           <w:rFonts w:ascii="Arial" w:hAnsi="Arial" w:cs="Arial"/>
         </w:rPr>
-        <w:t>:”xxx</w:t>
-      </w:r>
+        <w:t>:”</w:t>
+      </w:r>
+      <w:proofErr w:type="spellStart"/>
+      <w:r>
+        <w:rPr>
+          <w:rFonts w:ascii="Arial" w:hAnsi="Arial" w:cs="Arial"/>
+        </w:rPr>
+        <w:t>xxxxxxx</w:t>
+      </w:r>
+      <w:proofErr w:type="spellEnd"/>
       <w:proofErr w:type="gramEnd"/>
       <w:r>
         <w:rPr>
           <w:rFonts w:ascii="Arial" w:hAnsi="Arial" w:cs="Arial"/>
         </w:rPr>
-        <w:t xml:space="preserve">”, “Nombre2”:”xxx”, ….} </w:t>
+        <w:t>”}</w:t>
+      </w:r>
+    </w:p>
+    <w:p>
+      <w:pPr>
+        <w:pStyle w:val="Prrafodelista"/>
+        <w:rPr>
+          <w:rFonts w:ascii="Arial" w:hAnsi="Arial" w:cs="Arial"/>
+        </w:rPr>
+      </w:pPr>
+      <w:r>
+        <w:rPr>
+          <w:rFonts w:ascii="Arial" w:hAnsi="Arial" w:cs="Arial"/>
+        </w:rPr>
+        <w:t>Salidas</w:t>
+      </w:r>
+      <w:r>
+        <w:rPr>
+          <w:rFonts w:ascii="Arial" w:hAnsi="Arial" w:cs="Arial"/>
+        </w:rPr>
+        <w:t xml:space="preserve">: </w:t>
       </w:r>
     </w:p>
     <w:p>
@@ -325,6 +320,38 @@
         <w:rPr>
           <w:rFonts w:ascii="Arial" w:hAnsi="Arial" w:cs="Arial"/>
         </w:rPr>
+        <w:t>{“codigo”:200, “Nombre1”</w:t>
+      </w:r>
+      <w:proofErr w:type="gramStart"/>
+      <w:r>
+        <w:rPr>
+          <w:rFonts w:ascii="Arial" w:hAnsi="Arial" w:cs="Arial"/>
+        </w:rPr>
+        <w:t>:”xxx</w:t>
+      </w:r>
+      <w:proofErr w:type="gramEnd"/>
+      <w:r>
+        <w:rPr>
+          <w:rFonts w:ascii="Arial" w:hAnsi="Arial" w:cs="Arial"/>
+        </w:rPr>
+        <w:t xml:space="preserve">”, “Nombre2”:”xxx”, ….} </w:t>
+      </w:r>
+    </w:p>
+    <w:p>
+      <w:pPr>
+        <w:pStyle w:val="Prrafodelista"/>
+        <w:numPr>
+          <w:ilvl w:val="1"/>
+          <w:numId w:val="1"/>
+        </w:numPr>
+        <w:rPr>
+          <w:rFonts w:ascii="Arial" w:hAnsi="Arial" w:cs="Arial"/>
+        </w:rPr>
+      </w:pPr>
+      <w:r>
+        <w:rPr>
+          <w:rFonts w:ascii="Arial" w:hAnsi="Arial" w:cs="Arial"/>
+        </w:rPr>
         <w:t>{“codigo”</w:t>
       </w:r>
       <w:r>
@@ -364,15 +391,7 @@
         <w:rPr>
           <w:rFonts w:ascii="Arial" w:hAnsi="Arial" w:cs="Arial"/>
         </w:rPr>
-        <w:t>:”</w:t>
-      </w:r>
-      <w:bookmarkStart w:id="0" w:name="_GoBack"/>
-      <w:bookmarkEnd w:id="0"/>
-      <w:r>
-        <w:rPr>
-          <w:rFonts w:ascii="Arial" w:hAnsi="Arial" w:cs="Arial"/>
-        </w:rPr>
-        <w:t>Error</w:t>
+        <w:t>:”Error</w:t>
       </w:r>
       <w:proofErr w:type="gramEnd"/>
       <w:r>
@@ -517,46 +536,32 @@
       <w:pPr>
         <w:pStyle w:val="Prrafodelista"/>
         <w:numPr>
-          <w:ilvl w:val="1"/>
-          <w:numId w:val="1"/>
+          <w:ilvl w:val="0"/>
+          <w:numId w:val="9"/>
         </w:numPr>
         <w:rPr>
           <w:rFonts w:ascii="Arial" w:hAnsi="Arial" w:cs="Arial"/>
         </w:rPr>
       </w:pPr>
-      <w:r>
-        <w:rPr>
-          <w:rFonts w:ascii="Arial" w:hAnsi="Arial" w:cs="Arial"/>
-        </w:rPr>
-        <w:t>{“codigo”:”C01”, “Nombre1”</w:t>
-      </w:r>
-      <w:proofErr w:type="gramStart"/>
-      <w:r>
-        <w:rPr>
-          <w:rFonts w:ascii="Arial" w:hAnsi="Arial" w:cs="Arial"/>
-        </w:rPr>
-        <w:t>:”xxx</w:t>
-      </w:r>
-      <w:proofErr w:type="gramEnd"/>
-      <w:r>
-        <w:rPr>
-          <w:rFonts w:ascii="Arial" w:hAnsi="Arial" w:cs="Arial"/>
-        </w:rPr>
-        <w:t>”, “Nombre2”:”xxx”, ….}</w:t>
-      </w:r>
-    </w:p>
-    <w:p>
-      <w:pPr>
-        <w:pStyle w:val="Prrafodelista"/>
-        <w:rPr>
-          <w:rFonts w:ascii="Arial" w:hAnsi="Arial" w:cs="Arial"/>
-        </w:rPr>
-      </w:pPr>
-      <w:r>
-        <w:rPr>
-          <w:rFonts w:ascii="Arial" w:hAnsi="Arial" w:cs="Arial"/>
-        </w:rPr>
-        <w:t>Salidas:</w:t>
+      <w:proofErr w:type="spellStart"/>
+      <w:r>
+        <w:rPr>
+          <w:rFonts w:ascii="Arial" w:hAnsi="Arial" w:cs="Arial"/>
+        </w:rPr>
+        <w:t>codigo</w:t>
+      </w:r>
+      <w:proofErr w:type="spellEnd"/>
+      <w:r>
+        <w:rPr>
+          <w:rFonts w:ascii="Arial" w:hAnsi="Arial" w:cs="Arial"/>
+        </w:rPr>
+        <w:t xml:space="preserve"> = “</w:t>
+      </w:r>
+      <w:r>
+        <w:rPr>
+          <w:rFonts w:ascii="Arial" w:hAnsi="Arial" w:cs="Arial"/>
+        </w:rPr>
+        <w:t>C01”</w:t>
       </w:r>
     </w:p>
     <w:p>
@@ -574,33 +579,35 @@
         <w:rPr>
           <w:rFonts w:ascii="Arial" w:hAnsi="Arial" w:cs="Arial"/>
         </w:rPr>
-        <w:t>{“codigo”:”</w:t>
-      </w:r>
-      <w:r>
-        <w:rPr>
-          <w:rFonts w:ascii="Arial" w:hAnsi="Arial" w:cs="Arial"/>
-        </w:rPr>
-        <w:t>201</w:t>
-      </w:r>
-      <w:r>
-        <w:rPr>
-          <w:rFonts w:ascii="Arial" w:hAnsi="Arial" w:cs="Arial"/>
-        </w:rPr>
-        <w:t>”</w:t>
+        <w:t>{“Nombre1”</w:t>
       </w:r>
       <w:proofErr w:type="gramStart"/>
       <w:r>
         <w:rPr>
           <w:rFonts w:ascii="Arial" w:hAnsi="Arial" w:cs="Arial"/>
         </w:rPr>
-        <w:t>:”descrip</w:t>
+        <w:t>:”xxx</w:t>
       </w:r>
       <w:proofErr w:type="gramEnd"/>
       <w:r>
         <w:rPr>
           <w:rFonts w:ascii="Arial" w:hAnsi="Arial" w:cs="Arial"/>
         </w:rPr>
-        <w:t>”:”xxxxx”}</w:t>
+        <w:t>”, “Nombre2”:”xxx”, ….}</w:t>
+      </w:r>
+    </w:p>
+    <w:p>
+      <w:pPr>
+        <w:pStyle w:val="Prrafodelista"/>
+        <w:rPr>
+          <w:rFonts w:ascii="Arial" w:hAnsi="Arial" w:cs="Arial"/>
+        </w:rPr>
+      </w:pPr>
+      <w:r>
+        <w:rPr>
+          <w:rFonts w:ascii="Arial" w:hAnsi="Arial" w:cs="Arial"/>
+        </w:rPr>
+        <w:t>Salidas:</w:t>
       </w:r>
     </w:p>
     <w:p>
@@ -618,6 +625,76 @@
         <w:rPr>
           <w:rFonts w:ascii="Arial" w:hAnsi="Arial" w:cs="Arial"/>
         </w:rPr>
+        <w:t>{“codigo”</w:t>
+      </w:r>
+      <w:r>
+        <w:rPr>
+          <w:rFonts w:ascii="Arial" w:hAnsi="Arial" w:cs="Arial"/>
+        </w:rPr>
+        <w:t>:”201</w:t>
+      </w:r>
+      <w:r>
+        <w:rPr>
+          <w:rFonts w:ascii="Arial" w:hAnsi="Arial" w:cs="Arial"/>
+        </w:rPr>
+        <w:t>”</w:t>
+      </w:r>
+      <w:r>
+        <w:rPr>
+          <w:rFonts w:ascii="Arial" w:hAnsi="Arial" w:cs="Arial"/>
+        </w:rPr>
+        <w:t>, “</w:t>
+      </w:r>
+      <w:proofErr w:type="spellStart"/>
+      <w:r>
+        <w:rPr>
+          <w:rFonts w:ascii="Arial" w:hAnsi="Arial" w:cs="Arial"/>
+        </w:rPr>
+        <w:t>descripcion</w:t>
+      </w:r>
+      <w:proofErr w:type="spellEnd"/>
+      <w:r>
+        <w:rPr>
+          <w:rFonts w:ascii="Arial" w:hAnsi="Arial" w:cs="Arial"/>
+        </w:rPr>
+        <w:t>”</w:t>
+      </w:r>
+      <w:proofErr w:type="gramStart"/>
+      <w:r>
+        <w:rPr>
+          <w:rFonts w:ascii="Arial" w:hAnsi="Arial" w:cs="Arial"/>
+        </w:rPr>
+        <w:t>:”Error</w:t>
+      </w:r>
+      <w:proofErr w:type="gramEnd"/>
+      <w:r>
+        <w:rPr>
+          <w:rFonts w:ascii="Arial" w:hAnsi="Arial" w:cs="Arial"/>
+        </w:rPr>
+        <w:t>”</w:t>
+      </w:r>
+      <w:r>
+        <w:rPr>
+          <w:rFonts w:ascii="Arial" w:hAnsi="Arial" w:cs="Arial"/>
+        </w:rPr>
+        <w:t>}</w:t>
+      </w:r>
+    </w:p>
+    <w:p>
+      <w:pPr>
+        <w:pStyle w:val="Prrafodelista"/>
+        <w:numPr>
+          <w:ilvl w:val="1"/>
+          <w:numId w:val="1"/>
+        </w:numPr>
+        <w:rPr>
+          <w:rFonts w:ascii="Arial" w:hAnsi="Arial" w:cs="Arial"/>
+        </w:rPr>
+      </w:pPr>
+      <w:r>
+        <w:rPr>
+          <w:rFonts w:ascii="Arial" w:hAnsi="Arial" w:cs="Arial"/>
+        </w:rPr>
         <w:t>{“codigo”:”200”</w:t>
       </w:r>
       <w:proofErr w:type="gramStart"/>
@@ -703,6 +780,38 @@
       <w:pPr>
         <w:pStyle w:val="Prrafodelista"/>
         <w:numPr>
+          <w:ilvl w:val="0"/>
+          <w:numId w:val="9"/>
+        </w:numPr>
+        <w:rPr>
+          <w:rFonts w:ascii="Arial" w:hAnsi="Arial" w:cs="Arial"/>
+        </w:rPr>
+      </w:pPr>
+      <w:proofErr w:type="spellStart"/>
+      <w:r>
+        <w:rPr>
+          <w:rFonts w:ascii="Arial" w:hAnsi="Arial" w:cs="Arial"/>
+        </w:rPr>
+        <w:t>codigo</w:t>
+      </w:r>
+      <w:proofErr w:type="spellEnd"/>
+      <w:r>
+        <w:rPr>
+          <w:rFonts w:ascii="Arial" w:hAnsi="Arial" w:cs="Arial"/>
+        </w:rPr>
+        <w:t xml:space="preserve"> = “</w:t>
+      </w:r>
+      <w:r>
+        <w:rPr>
+          <w:rFonts w:ascii="Arial" w:hAnsi="Arial" w:cs="Arial"/>
+        </w:rPr>
+        <w:t>C02”</w:t>
+      </w:r>
+    </w:p>
+    <w:p>
+      <w:pPr>
+        <w:pStyle w:val="Prrafodelista"/>
+        <w:numPr>
           <w:ilvl w:val="1"/>
           <w:numId w:val="6"/>
         </w:numPr>
@@ -714,7 +823,7 @@
         <w:rPr>
           <w:rFonts w:ascii="Arial" w:hAnsi="Arial" w:cs="Arial"/>
         </w:rPr>
-        <w:t>{“codigo”:”C02”, “cedula”</w:t>
+        <w:t>{“cedula”</w:t>
       </w:r>
       <w:proofErr w:type="gramStart"/>
       <w:r>
@@ -768,21 +877,60 @@
         <w:rPr>
           <w:rFonts w:ascii="Arial" w:hAnsi="Arial" w:cs="Arial"/>
         </w:rPr>
-        <w:t>{“codigo”:”201”</w:t>
+        <w:lastRenderedPageBreak/>
+        <w:t>{“codigo”</w:t>
+      </w:r>
+      <w:r>
+        <w:rPr>
+          <w:rFonts w:ascii="Arial" w:hAnsi="Arial" w:cs="Arial"/>
+        </w:rPr>
+        <w:t>:”201</w:t>
+      </w:r>
+      <w:r>
+        <w:rPr>
+          <w:rFonts w:ascii="Arial" w:hAnsi="Arial" w:cs="Arial"/>
+        </w:rPr>
+        <w:t>”</w:t>
+      </w:r>
+      <w:r>
+        <w:rPr>
+          <w:rFonts w:ascii="Arial" w:hAnsi="Arial" w:cs="Arial"/>
+        </w:rPr>
+        <w:t>, “</w:t>
+      </w:r>
+      <w:proofErr w:type="spellStart"/>
+      <w:r>
+        <w:rPr>
+          <w:rFonts w:ascii="Arial" w:hAnsi="Arial" w:cs="Arial"/>
+        </w:rPr>
+        <w:t>descripcion</w:t>
+      </w:r>
+      <w:proofErr w:type="spellEnd"/>
+      <w:r>
+        <w:rPr>
+          <w:rFonts w:ascii="Arial" w:hAnsi="Arial" w:cs="Arial"/>
+        </w:rPr>
+        <w:t>”</w:t>
       </w:r>
       <w:proofErr w:type="gramStart"/>
       <w:r>
         <w:rPr>
           <w:rFonts w:ascii="Arial" w:hAnsi="Arial" w:cs="Arial"/>
         </w:rPr>
-        <w:t>:”descrip</w:t>
+        <w:t>:”Error</w:t>
       </w:r>
       <w:proofErr w:type="gramEnd"/>
       <w:r>
         <w:rPr>
           <w:rFonts w:ascii="Arial" w:hAnsi="Arial" w:cs="Arial"/>
         </w:rPr>
-        <w:t>”:”xxxxx”}</w:t>
+        <w:t>”</w:t>
+      </w:r>
+      <w:r>
+        <w:rPr>
+          <w:rFonts w:ascii="Arial" w:hAnsi="Arial" w:cs="Arial"/>
+        </w:rPr>
+        <w:t>}</w:t>
       </w:r>
     </w:p>
     <w:p>
@@ -829,7 +977,362 @@
     <w:p/>
     <w:p>
       <w:pPr>
+        <w:rPr>
+          <w:rFonts w:ascii="Arial" w:hAnsi="Arial" w:cs="Arial"/>
+        </w:rPr>
+      </w:pPr>
+      <w:proofErr w:type="spellStart"/>
+      <w:r>
+        <w:rPr>
+          <w:rFonts w:ascii="Arial" w:hAnsi="Arial" w:cs="Arial"/>
+          <w:b/>
+          <w:u w:val="single"/>
+        </w:rPr>
+        <w:t>Empleado</w:t>
+      </w:r>
+      <w:r>
+        <w:rPr>
+          <w:rStyle w:val="Ttulo3Car"/>
+          <w:rFonts w:ascii="Arial" w:hAnsi="Arial" w:cs="Arial"/>
+          <w:b/>
+          <w:u w:val="single"/>
+        </w:rPr>
+        <w:t>Controller</w:t>
+      </w:r>
+      <w:proofErr w:type="spellEnd"/>
+      <w:r>
+        <w:rPr>
+          <w:rStyle w:val="Ttulo3Car"/>
+          <w:rFonts w:ascii="Arial" w:hAnsi="Arial" w:cs="Arial"/>
+          <w:b/>
+          <w:u w:val="single"/>
+        </w:rPr>
+        <w:t>:</w:t>
+      </w:r>
+      <w:r>
+        <w:rPr>
+          <w:rFonts w:ascii="Arial" w:hAnsi="Arial" w:cs="Arial"/>
+        </w:rPr>
+        <w:t xml:space="preserve"> </w:t>
+      </w:r>
+      <w:r>
+        <w:rPr>
+          <w:rFonts w:ascii="Arial" w:hAnsi="Arial" w:cs="Arial"/>
+        </w:rPr>
+        <w:t xml:space="preserve">Para acceder en el HTML se carga la dirección </w:t>
+      </w:r>
+      <w:hyperlink r:id="rId6" w:history="1">
+        <w:r>
+          <w:rPr>
+            <w:rStyle w:val="Hipervnculo"/>
+            <w:rFonts w:ascii="Arial" w:hAnsi="Arial" w:cs="Arial"/>
+          </w:rPr>
+          <w:t>http://localhost:55100/api/empleado</w:t>
+        </w:r>
+      </w:hyperlink>
+      <w:r>
+        <w:rPr>
+          <w:rFonts w:ascii="Arial" w:hAnsi="Arial" w:cs="Arial"/>
+        </w:rPr>
+        <w:t xml:space="preserve"> .</w:t>
+      </w:r>
+      <w:r>
+        <w:rPr>
+          <w:rFonts w:ascii="Arial" w:hAnsi="Arial" w:cs="Arial"/>
+        </w:rPr>
+        <w:t xml:space="preserve"> Este control</w:t>
+      </w:r>
+      <w:r>
+        <w:rPr>
+          <w:rFonts w:ascii="Arial" w:hAnsi="Arial" w:cs="Arial"/>
+        </w:rPr>
+        <w:t>ador se encarga de la creación, modificación, eliminación de los empleados.</w:t>
+      </w:r>
+    </w:p>
+    <w:p>
+      <w:pPr>
         <w:pStyle w:val="Prrafodelista"/>
+        <w:numPr>
+          <w:ilvl w:val="0"/>
+          <w:numId w:val="6"/>
+        </w:numPr>
+        <w:rPr>
+          <w:rFonts w:ascii="Arial" w:hAnsi="Arial" w:cs="Arial"/>
+        </w:rPr>
+      </w:pPr>
+      <w:r>
+        <w:rPr>
+          <w:rFonts w:ascii="Arial" w:hAnsi="Arial" w:cs="Arial"/>
+        </w:rPr>
+        <w:t xml:space="preserve">Obtener todos los empleados: Para obtener todos los empleados se realiza un POST con el código E00 y un JSON con el ID de la compañía de donde se quieren obtener los empleados. </w:t>
+      </w:r>
+      <w:r>
+        <w:rPr>
+          <w:rFonts w:ascii="Arial" w:hAnsi="Arial" w:cs="Arial"/>
+        </w:rPr>
+        <w:t>El Servicio Web retorna el código 200 junto con la información</w:t>
+      </w:r>
+      <w:r>
+        <w:rPr>
+          <w:rFonts w:ascii="Arial" w:hAnsi="Arial" w:cs="Arial"/>
+        </w:rPr>
+        <w:t xml:space="preserve"> solicitada en formato JSON</w:t>
+      </w:r>
+      <w:r>
+        <w:rPr>
+          <w:rFonts w:ascii="Arial" w:hAnsi="Arial" w:cs="Arial"/>
+        </w:rPr>
+        <w:t>, retorna</w:t>
+      </w:r>
+      <w:r>
+        <w:rPr>
+          <w:rFonts w:ascii="Arial" w:hAnsi="Arial" w:cs="Arial"/>
+        </w:rPr>
+        <w:t xml:space="preserve"> un código 201 si sucede algún error durante la búsqueda.</w:t>
+      </w:r>
+    </w:p>
+    <w:p>
+      <w:pPr>
+        <w:pStyle w:val="Prrafodelista"/>
+        <w:rPr>
+          <w:rFonts w:ascii="Arial" w:hAnsi="Arial" w:cs="Arial"/>
+        </w:rPr>
+      </w:pPr>
+      <w:r>
+        <w:rPr>
+          <w:rFonts w:ascii="Arial" w:hAnsi="Arial" w:cs="Arial"/>
+        </w:rPr>
+        <w:t xml:space="preserve">Entradas: </w:t>
+      </w:r>
+    </w:p>
+    <w:p>
+      <w:pPr>
+        <w:pStyle w:val="Prrafodelista"/>
+        <w:numPr>
+          <w:ilvl w:val="0"/>
+          <w:numId w:val="9"/>
+        </w:numPr>
+        <w:rPr>
+          <w:rFonts w:ascii="Arial" w:hAnsi="Arial" w:cs="Arial"/>
+        </w:rPr>
+      </w:pPr>
+      <w:proofErr w:type="spellStart"/>
+      <w:r>
+        <w:rPr>
+          <w:rFonts w:ascii="Arial" w:hAnsi="Arial" w:cs="Arial"/>
+        </w:rPr>
+        <w:t>codigo</w:t>
+      </w:r>
+      <w:proofErr w:type="spellEnd"/>
+      <w:r>
+        <w:rPr>
+          <w:rFonts w:ascii="Arial" w:hAnsi="Arial" w:cs="Arial"/>
+        </w:rPr>
+        <w:t xml:space="preserve"> = “</w:t>
+      </w:r>
+      <w:r>
+        <w:rPr>
+          <w:rFonts w:ascii="Arial" w:hAnsi="Arial" w:cs="Arial"/>
+        </w:rPr>
+        <w:t>E00</w:t>
+      </w:r>
+      <w:r>
+        <w:rPr>
+          <w:rFonts w:ascii="Arial" w:hAnsi="Arial" w:cs="Arial"/>
+        </w:rPr>
+        <w:t>”</w:t>
+      </w:r>
+    </w:p>
+    <w:p>
+      <w:pPr>
+        <w:pStyle w:val="Prrafodelista"/>
+        <w:numPr>
+          <w:ilvl w:val="1"/>
+          <w:numId w:val="1"/>
+        </w:numPr>
+        <w:rPr>
+          <w:rFonts w:ascii="Arial" w:hAnsi="Arial" w:cs="Arial"/>
+        </w:rPr>
+      </w:pPr>
+      <w:r>
+        <w:rPr>
+          <w:rFonts w:ascii="Arial" w:hAnsi="Arial" w:cs="Arial"/>
+        </w:rPr>
+        <w:t>{</w:t>
+      </w:r>
+      <w:r>
+        <w:rPr>
+          <w:rFonts w:ascii="Arial" w:hAnsi="Arial" w:cs="Arial"/>
+        </w:rPr>
+        <w:t>“</w:t>
+      </w:r>
+      <w:proofErr w:type="spellStart"/>
+      <w:r>
+        <w:rPr>
+          <w:rFonts w:ascii="Arial" w:hAnsi="Arial" w:cs="Arial"/>
+        </w:rPr>
+        <w:t>comp</w:t>
+      </w:r>
+      <w:proofErr w:type="spellEnd"/>
+      <w:r>
+        <w:rPr>
+          <w:rFonts w:ascii="Arial" w:hAnsi="Arial" w:cs="Arial"/>
+        </w:rPr>
+        <w:t>” = X</w:t>
+      </w:r>
+      <w:r>
+        <w:rPr>
+          <w:rFonts w:ascii="Arial" w:hAnsi="Arial" w:cs="Arial"/>
+        </w:rPr>
+        <w:t>}</w:t>
+      </w:r>
+    </w:p>
+    <w:p>
+      <w:pPr>
+        <w:pStyle w:val="Prrafodelista"/>
+        <w:rPr>
+          <w:rFonts w:ascii="Arial" w:hAnsi="Arial" w:cs="Arial"/>
+        </w:rPr>
+      </w:pPr>
+      <w:r>
+        <w:rPr>
+          <w:rFonts w:ascii="Arial" w:hAnsi="Arial" w:cs="Arial"/>
+        </w:rPr>
+        <w:t>Salidas:</w:t>
+      </w:r>
+    </w:p>
+    <w:p>
+      <w:pPr>
+        <w:pStyle w:val="Prrafodelista"/>
+        <w:numPr>
+          <w:ilvl w:val="1"/>
+          <w:numId w:val="1"/>
+        </w:numPr>
+        <w:rPr>
+          <w:rFonts w:ascii="Arial" w:hAnsi="Arial" w:cs="Arial"/>
+        </w:rPr>
+      </w:pPr>
+      <w:r>
+        <w:rPr>
+          <w:rFonts w:ascii="Arial" w:hAnsi="Arial" w:cs="Arial"/>
+        </w:rPr>
+        <w:t>{“codigo”</w:t>
+      </w:r>
+      <w:r>
+        <w:rPr>
+          <w:rFonts w:ascii="Arial" w:hAnsi="Arial" w:cs="Arial"/>
+        </w:rPr>
+        <w:t>:”201</w:t>
+      </w:r>
+      <w:r>
+        <w:rPr>
+          <w:rFonts w:ascii="Arial" w:hAnsi="Arial" w:cs="Arial"/>
+        </w:rPr>
+        <w:t>”</w:t>
+      </w:r>
+      <w:r>
+        <w:rPr>
+          <w:rFonts w:ascii="Arial" w:hAnsi="Arial" w:cs="Arial"/>
+        </w:rPr>
+        <w:t>, “</w:t>
+      </w:r>
+      <w:proofErr w:type="spellStart"/>
+      <w:r>
+        <w:rPr>
+          <w:rFonts w:ascii="Arial" w:hAnsi="Arial" w:cs="Arial"/>
+        </w:rPr>
+        <w:t>descripcion</w:t>
+      </w:r>
+      <w:proofErr w:type="spellEnd"/>
+      <w:r>
+        <w:rPr>
+          <w:rFonts w:ascii="Arial" w:hAnsi="Arial" w:cs="Arial"/>
+        </w:rPr>
+        <w:t>”</w:t>
+      </w:r>
+      <w:proofErr w:type="gramStart"/>
+      <w:r>
+        <w:rPr>
+          <w:rFonts w:ascii="Arial" w:hAnsi="Arial" w:cs="Arial"/>
+        </w:rPr>
+        <w:t>:”Error</w:t>
+      </w:r>
+      <w:proofErr w:type="gramEnd"/>
+      <w:r>
+        <w:rPr>
+          <w:rFonts w:ascii="Arial" w:hAnsi="Arial" w:cs="Arial"/>
+        </w:rPr>
+        <w:t>”</w:t>
+      </w:r>
+      <w:r>
+        <w:rPr>
+          <w:rFonts w:ascii="Arial" w:hAnsi="Arial" w:cs="Arial"/>
+        </w:rPr>
+        <w:t>}</w:t>
+      </w:r>
+    </w:p>
+    <w:p>
+      <w:pPr>
+        <w:pStyle w:val="Prrafodelista"/>
+        <w:numPr>
+          <w:ilvl w:val="1"/>
+          <w:numId w:val="1"/>
+        </w:numPr>
+        <w:rPr>
+          <w:rFonts w:ascii="Arial" w:hAnsi="Arial" w:cs="Arial"/>
+        </w:rPr>
+      </w:pPr>
+      <w:r>
+        <w:rPr>
+          <w:rFonts w:ascii="Arial" w:hAnsi="Arial" w:cs="Arial"/>
+        </w:rPr>
+        <w:t>{“codigo”:”200”:”</w:t>
+      </w:r>
+      <w:r>
+        <w:rPr>
+          <w:rFonts w:ascii="Arial" w:hAnsi="Arial" w:cs="Arial"/>
+        </w:rPr>
+        <w:t xml:space="preserve">Empleados”:[{JSON}] </w:t>
+      </w:r>
+      <w:bookmarkStart w:id="0" w:name="_GoBack"/>
+      <w:bookmarkEnd w:id="0"/>
+      <w:r>
+        <w:rPr>
+          <w:rFonts w:ascii="Arial" w:hAnsi="Arial" w:cs="Arial"/>
+        </w:rPr>
+        <w:t>}</w:t>
+      </w:r>
+    </w:p>
+    <w:p>
+      <w:pPr>
+        <w:rPr>
+          <w:rFonts w:ascii="Arial" w:hAnsi="Arial" w:cs="Arial"/>
+        </w:rPr>
+      </w:pPr>
+    </w:p>
+    <w:p>
+      <w:pPr>
+        <w:pStyle w:val="Prrafodelista"/>
+        <w:rPr>
+          <w:rFonts w:ascii="Arial" w:hAnsi="Arial" w:cs="Arial"/>
+        </w:rPr>
+      </w:pPr>
+    </w:p>
+    <w:p>
+      <w:pPr>
+        <w:rPr>
+          <w:rFonts w:ascii="Arial" w:hAnsi="Arial" w:cs="Arial"/>
+        </w:rPr>
+      </w:pPr>
+    </w:p>
+    <w:p>
+      <w:pPr>
+        <w:pStyle w:val="Ttulo3"/>
+        <w:rPr>
+          <w:rFonts w:ascii="Arial" w:hAnsi="Arial" w:cs="Arial"/>
+          <w:b/>
+          <w:u w:val="single"/>
+        </w:rPr>
       </w:pPr>
     </w:p>
     <w:p>
@@ -850,9 +1353,122 @@
 <file path=word/numbering.xml><?xml version="1.0" encoding="utf-8"?>
 <w:numbering xmlns:wpc="http://schemas.microsoft.com/office/word/2010/wordprocessingCanvas" xmlns:cx="http://schemas.microsoft.com/office/drawing/2014/chartex" xmlns:cx1="http://schemas.microsoft.com/office/drawing/2015/9/8/chartex" xmlns:cx2="http://schemas.microsoft.com/office/drawing/2015/10/21/chartex" xmlns:cx3="http://schemas.microsoft.com/office/drawing/2016/5/9/chartex" xmlns:cx4="http://schemas.microsoft.com/office/drawing/2016/5/10/chartex" xmlns:cx5="http://schemas.microsoft.com/office/drawing/2016/5/11/chartex" xmlns:cx6="http://schemas.microsoft.com/office/drawing/2016/5/12/chartex" xmlns:cx7="http://schemas.microsoft.com/office/drawing/2016/5/13/chartex" xmlns:cx8="http://schemas.microsoft.com/office/drawing/2016/5/14/chartex" xmlns:mc="http://schemas.openxmlformats.org/markup-compatibility/2006" xmlns:aink="http://schemas.microsoft.com/office/drawing/2016/ink" xmlns:am3d="http://schemas.microsoft.com/office/drawing/2017/model3d" xmlns:o="urn:schemas-microsoft-com:office:office" xmlns:r="http://schemas.openxmlformats.org/officeDocument/2006/relationships" xmlns:m="http://schemas.openxmlformats.org/officeDocument/2006/math" xmlns:v="urn:schemas-microsoft-com:vml" xmlns:wp14="http://schemas.microsoft.com/office/word/2010/wordprocessingDrawing" xmlns:wp="http://schemas.openxmlformats.org/drawingml/2006/wordprocessingDrawing" xmlns:w10="urn:schemas-microsoft-com:office:word" xmlns:w="http://schemas.openxmlformats.org/wordprocessingml/2006/main" xmlns:w14="http://schemas.microsoft.com/office/word/2010/wordml" xmlns:w15="http://schemas.microsoft.com/office/word/2012/wordml" xmlns:w16cid="http://schemas.microsoft.com/office/word/2016/wordml/cid" xmlns:w16se="http://schemas.microsoft.com/office/word/2015/wordml/symex" xmlns:wpg="http://schemas.microsoft.com/office/word/2010/wordprocessingGroup" xmlns:wpi="http://schemas.microsoft.com/office/word/2010/wordprocessingInk" xmlns:wne="http://schemas.microsoft.com/office/word/2006/wordml" xmlns:wps="http://schemas.microsoft.com/office/word/2010/wordprocessingShape" mc:Ignorable="w14 w15 w16se w16cid wp14">
   <w:abstractNum w:abstractNumId="0" w15:restartNumberingAfterBreak="0">
+    <w:nsid w:val="085A09CE"/>
+    <w:multiLevelType w:val="hybridMultilevel"/>
+    <w:tmpl w:val="AA786096"/>
+    <w:lvl w:ilvl="0" w:tplc="140A0003">
+      <w:start w:val="1"/>
+      <w:numFmt w:val="bullet"/>
+      <w:lvlText w:val="o"/>
+      <w:lvlJc w:val="left"/>
+      <w:pPr>
+        <w:ind w:left="1440" w:hanging="360"/>
+      </w:pPr>
+      <w:rPr>
+        <w:rFonts w:ascii="Courier New" w:hAnsi="Courier New" w:cs="Courier New" w:hint="default"/>
+      </w:rPr>
+    </w:lvl>
+    <w:lvl w:ilvl="1" w:tplc="0C0A0003" w:tentative="1">
+      <w:start w:val="1"/>
+      <w:numFmt w:val="bullet"/>
+      <w:lvlText w:val="o"/>
+      <w:lvlJc w:val="left"/>
+      <w:pPr>
+        <w:ind w:left="2160" w:hanging="360"/>
+      </w:pPr>
+      <w:rPr>
+        <w:rFonts w:ascii="Courier New" w:hAnsi="Courier New" w:cs="Courier New" w:hint="default"/>
+      </w:rPr>
+    </w:lvl>
+    <w:lvl w:ilvl="2" w:tplc="0C0A0005" w:tentative="1">
+      <w:start w:val="1"/>
+      <w:numFmt w:val="bullet"/>
+      <w:lvlText w:val=""/>
+      <w:lvlJc w:val="left"/>
+      <w:pPr>
+        <w:ind w:left="2880" w:hanging="360"/>
+      </w:pPr>
+      <w:rPr>
+        <w:rFonts w:ascii="Wingdings" w:hAnsi="Wingdings" w:hint="default"/>
+      </w:rPr>
+    </w:lvl>
+    <w:lvl w:ilvl="3" w:tplc="0C0A0001" w:tentative="1">
+      <w:start w:val="1"/>
+      <w:numFmt w:val="bullet"/>
+      <w:lvlText w:val=""/>
+      <w:lvlJc w:val="left"/>
+      <w:pPr>
+        <w:ind w:left="3600" w:hanging="360"/>
+      </w:pPr>
+      <w:rPr>
+        <w:rFonts w:ascii="Symbol" w:hAnsi="Symbol" w:hint="default"/>
+      </w:rPr>
+    </w:lvl>
+    <w:lvl w:ilvl="4" w:tplc="0C0A0003" w:tentative="1">
+      <w:start w:val="1"/>
+      <w:numFmt w:val="bullet"/>
+      <w:lvlText w:val="o"/>
+      <w:lvlJc w:val="left"/>
+      <w:pPr>
+        <w:ind w:left="4320" w:hanging="360"/>
+      </w:pPr>
+      <w:rPr>
+        <w:rFonts w:ascii="Courier New" w:hAnsi="Courier New" w:cs="Courier New" w:hint="default"/>
+      </w:rPr>
+    </w:lvl>
+    <w:lvl w:ilvl="5" w:tplc="0C0A0005" w:tentative="1">
+      <w:start w:val="1"/>
+      <w:numFmt w:val="bullet"/>
+      <w:lvlText w:val=""/>
+      <w:lvlJc w:val="left"/>
+      <w:pPr>
+        <w:ind w:left="5040" w:hanging="360"/>
+      </w:pPr>
+      <w:rPr>
+        <w:rFonts w:ascii="Wingdings" w:hAnsi="Wingdings" w:hint="default"/>
+      </w:rPr>
+    </w:lvl>
+    <w:lvl w:ilvl="6" w:tplc="0C0A0001" w:tentative="1">
+      <w:start w:val="1"/>
+      <w:numFmt w:val="bullet"/>
+      <w:lvlText w:val=""/>
+      <w:lvlJc w:val="left"/>
+      <w:pPr>
+        <w:ind w:left="5760" w:hanging="360"/>
+      </w:pPr>
+      <w:rPr>
+        <w:rFonts w:ascii="Symbol" w:hAnsi="Symbol" w:hint="default"/>
+      </w:rPr>
+    </w:lvl>
+    <w:lvl w:ilvl="7" w:tplc="0C0A0003" w:tentative="1">
+      <w:start w:val="1"/>
+      <w:numFmt w:val="bullet"/>
+      <w:lvlText w:val="o"/>
+      <w:lvlJc w:val="left"/>
+      <w:pPr>
+        <w:ind w:left="6480" w:hanging="360"/>
+      </w:pPr>
+      <w:rPr>
+        <w:rFonts w:ascii="Courier New" w:hAnsi="Courier New" w:cs="Courier New" w:hint="default"/>
+      </w:rPr>
+    </w:lvl>
+    <w:lvl w:ilvl="8" w:tplc="0C0A0005" w:tentative="1">
+      <w:start w:val="1"/>
+      <w:numFmt w:val="bullet"/>
+      <w:lvlText w:val=""/>
+      <w:lvlJc w:val="left"/>
+      <w:pPr>
+        <w:ind w:left="7200" w:hanging="360"/>
+      </w:pPr>
+      <w:rPr>
+        <w:rFonts w:ascii="Wingdings" w:hAnsi="Wingdings" w:hint="default"/>
+      </w:rPr>
+    </w:lvl>
+  </w:abstractNum>
+  <w:abstractNum w:abstractNumId="1" w15:restartNumberingAfterBreak="0">
     <w:nsid w:val="185064F7"/>
     <w:multiLevelType w:val="hybridMultilevel"/>
-    <w:tmpl w:val="5470B88C"/>
+    <w:tmpl w:val="20640004"/>
     <w:lvl w:ilvl="0" w:tplc="0C0A0001">
       <w:start w:val="1"/>
       <w:numFmt w:val="bullet"/>
@@ -962,7 +1578,7 @@
       </w:rPr>
     </w:lvl>
   </w:abstractNum>
-  <w:abstractNum w:abstractNumId="1" w15:restartNumberingAfterBreak="0">
+  <w:abstractNum w:abstractNumId="2" w15:restartNumberingAfterBreak="0">
     <w:nsid w:val="1EE26B74"/>
     <w:multiLevelType w:val="hybridMultilevel"/>
     <w:tmpl w:val="FCDE8652"/>
@@ -1075,7 +1691,7 @@
       </w:rPr>
     </w:lvl>
   </w:abstractNum>
-  <w:abstractNum w:abstractNumId="2" w15:restartNumberingAfterBreak="0">
+  <w:abstractNum w:abstractNumId="3" w15:restartNumberingAfterBreak="0">
     <w:nsid w:val="2111466C"/>
     <w:multiLevelType w:val="hybridMultilevel"/>
     <w:tmpl w:val="9C6201DE"/>
@@ -1188,7 +1804,7 @@
       </w:rPr>
     </w:lvl>
   </w:abstractNum>
-  <w:abstractNum w:abstractNumId="3" w15:restartNumberingAfterBreak="0">
+  <w:abstractNum w:abstractNumId="4" w15:restartNumberingAfterBreak="0">
     <w:nsid w:val="36BA46B7"/>
     <w:multiLevelType w:val="multilevel"/>
     <w:tmpl w:val="5C8CBEBA"/>
@@ -1337,7 +1953,7 @@
       </w:rPr>
     </w:lvl>
   </w:abstractNum>
-  <w:abstractNum w:abstractNumId="4" w15:restartNumberingAfterBreak="0">
+  <w:abstractNum w:abstractNumId="5" w15:restartNumberingAfterBreak="0">
     <w:nsid w:val="4455328E"/>
     <w:multiLevelType w:val="hybridMultilevel"/>
     <w:tmpl w:val="5E04525E"/>
@@ -1426,7 +2042,7 @@
       </w:pPr>
     </w:lvl>
   </w:abstractNum>
-  <w:abstractNum w:abstractNumId="5" w15:restartNumberingAfterBreak="0">
+  <w:abstractNum w:abstractNumId="6" w15:restartNumberingAfterBreak="0">
     <w:nsid w:val="45383E69"/>
     <w:multiLevelType w:val="hybridMultilevel"/>
     <w:tmpl w:val="F38CD61A"/>
@@ -1539,10 +2155,10 @@
       </w:rPr>
     </w:lvl>
   </w:abstractNum>
-  <w:abstractNum w:abstractNumId="6" w15:restartNumberingAfterBreak="0">
+  <w:abstractNum w:abstractNumId="7" w15:restartNumberingAfterBreak="0">
     <w:nsid w:val="5F0D508B"/>
     <w:multiLevelType w:val="hybridMultilevel"/>
-    <w:tmpl w:val="8FFAE284"/>
+    <w:tmpl w:val="C14887C2"/>
     <w:lvl w:ilvl="0" w:tplc="0C0A0001">
       <w:start w:val="1"/>
       <w:numFmt w:val="bullet"/>
@@ -1652,7 +2268,7 @@
       </w:rPr>
     </w:lvl>
   </w:abstractNum>
-  <w:abstractNum w:abstractNumId="7" w15:restartNumberingAfterBreak="0">
+  <w:abstractNum w:abstractNumId="8" w15:restartNumberingAfterBreak="0">
     <w:nsid w:val="7C5C32EA"/>
     <w:multiLevelType w:val="hybridMultilevel"/>
     <w:tmpl w:val="E0B0541A"/>
@@ -1766,28 +2382,31 @@
     </w:lvl>
   </w:abstractNum>
   <w:num w:numId="1">
-    <w:abstractNumId w:val="0"/>
+    <w:abstractNumId w:val="1"/>
   </w:num>
   <w:num w:numId="2">
-    <w:abstractNumId w:val="1"/>
+    <w:abstractNumId w:val="2"/>
   </w:num>
   <w:num w:numId="3">
+    <w:abstractNumId w:val="8"/>
+  </w:num>
+  <w:num w:numId="4">
+    <w:abstractNumId w:val="6"/>
+  </w:num>
+  <w:num w:numId="5">
+    <w:abstractNumId w:val="3"/>
+  </w:num>
+  <w:num w:numId="6">
     <w:abstractNumId w:val="7"/>
   </w:num>
-  <w:num w:numId="4">
+  <w:num w:numId="7">
     <w:abstractNumId w:val="5"/>
   </w:num>
-  <w:num w:numId="5">
-    <w:abstractNumId w:val="2"/>
-  </w:num>
-  <w:num w:numId="6">
-    <w:abstractNumId w:val="6"/>
-  </w:num>
-  <w:num w:numId="7">
+  <w:num w:numId="8">
     <w:abstractNumId w:val="4"/>
   </w:num>
-  <w:num w:numId="8">
-    <w:abstractNumId w:val="3"/>
+  <w:num w:numId="9">
+    <w:abstractNumId w:val="0"/>
   </w:num>
 </w:numbering>
 </file>

</xml_diff>

<commit_message>
AGregado SP de insertar empleado y su implementacion en el restService y su respectiva documentacion
</commit_message>
<xml_diff>
--- a/Documentación/Documentación del Servicio REST.docx
+++ b/Documentación/Documentación del Servicio REST.docx
@@ -455,42 +455,54 @@
         <w:rPr>
           <w:rFonts w:ascii="Arial" w:hAnsi="Arial" w:cs="Arial"/>
         </w:rPr>
-        <w:t xml:space="preserve"> en formato JSON con el código C01, el Nombre1, Nombre2, Apellido1, Apellido2, Cedula, </w:t>
+        <w:t xml:space="preserve"> en form</w:t>
+      </w:r>
+      <w:r>
+        <w:rPr>
+          <w:rFonts w:ascii="Arial" w:hAnsi="Arial" w:cs="Arial"/>
+        </w:rPr>
+        <w:t xml:space="preserve">ato JSON con el código C01, el nombre1, nombre2, apellido1, apellido2, cedula, </w:t>
       </w:r>
       <w:proofErr w:type="spellStart"/>
       <w:r>
         <w:rPr>
           <w:rFonts w:ascii="Arial" w:hAnsi="Arial" w:cs="Arial"/>
         </w:rPr>
-        <w:t>FNacimiento</w:t>
+        <w:t>fNacimiento</w:t>
       </w:r>
       <w:proofErr w:type="spellEnd"/>
       <w:r>
         <w:rPr>
           <w:rFonts w:ascii="Arial" w:hAnsi="Arial" w:cs="Arial"/>
         </w:rPr>
-        <w:t xml:space="preserve">, Contraseña, Provincia, </w:t>
+        <w:t xml:space="preserve">, contraseña, provincia, </w:t>
       </w:r>
       <w:proofErr w:type="spellStart"/>
       <w:r>
         <w:rPr>
           <w:rFonts w:ascii="Arial" w:hAnsi="Arial" w:cs="Arial"/>
         </w:rPr>
-        <w:t>Canton</w:t>
+        <w:t>canton</w:t>
       </w:r>
       <w:proofErr w:type="spellEnd"/>
       <w:r>
         <w:rPr>
           <w:rFonts w:ascii="Arial" w:hAnsi="Arial" w:cs="Arial"/>
         </w:rPr>
-        <w:t xml:space="preserve">, Distrito, Indicaciones, </w:t>
+        <w:t xml:space="preserve">, distrito, indicaciones, </w:t>
       </w:r>
       <w:proofErr w:type="spellStart"/>
       <w:r>
         <w:rPr>
           <w:rFonts w:ascii="Arial" w:hAnsi="Arial" w:cs="Arial"/>
         </w:rPr>
-        <w:t>Telefono</w:t>
+        <w:t>t</w:t>
+      </w:r>
+      <w:r>
+        <w:rPr>
+          <w:rFonts w:ascii="Arial" w:hAnsi="Arial" w:cs="Arial"/>
+        </w:rPr>
+        <w:t>elefono</w:t>
       </w:r>
       <w:proofErr w:type="spellEnd"/>
       <w:r>
@@ -579,7 +591,13 @@
         <w:rPr>
           <w:rFonts w:ascii="Arial" w:hAnsi="Arial" w:cs="Arial"/>
         </w:rPr>
-        <w:t>{“Nombre1”</w:t>
+        <w:t>{</w:t>
+      </w:r>
+      <w:r>
+        <w:rPr>
+          <w:rFonts w:ascii="Arial" w:hAnsi="Arial" w:cs="Arial"/>
+        </w:rPr>
+        <w:t>“nombre1”</w:t>
       </w:r>
       <w:proofErr w:type="gramStart"/>
       <w:r>
@@ -593,7 +611,13 @@
         <w:rPr>
           <w:rFonts w:ascii="Arial" w:hAnsi="Arial" w:cs="Arial"/>
         </w:rPr>
-        <w:t>”, “Nombre2”:”xxx”, ….}</w:t>
+        <w:t>”, “n</w:t>
+      </w:r>
+      <w:r>
+        <w:rPr>
+          <w:rFonts w:ascii="Arial" w:hAnsi="Arial" w:cs="Arial"/>
+        </w:rPr>
+        <w:t>ombre2”:”xxx”, ….}</w:t>
       </w:r>
     </w:p>
     <w:p>
@@ -1286,13 +1310,346 @@
         <w:rPr>
           <w:rFonts w:ascii="Arial" w:hAnsi="Arial" w:cs="Arial"/>
         </w:rPr>
+        <w:t>{“codigo”:”200”</w:t>
+      </w:r>
+      <w:proofErr w:type="gramStart"/>
+      <w:r>
+        <w:rPr>
+          <w:rFonts w:ascii="Arial" w:hAnsi="Arial" w:cs="Arial"/>
+        </w:rPr>
+        <w:t>:”</w:t>
+      </w:r>
+      <w:r>
+        <w:rPr>
+          <w:rFonts w:ascii="Arial" w:hAnsi="Arial" w:cs="Arial"/>
+        </w:rPr>
+        <w:t>Empleados</w:t>
+      </w:r>
+      <w:proofErr w:type="gramEnd"/>
+      <w:r>
+        <w:rPr>
+          <w:rFonts w:ascii="Arial" w:hAnsi="Arial" w:cs="Arial"/>
+        </w:rPr>
+        <w:t xml:space="preserve">”:[{JSON}] </w:t>
+      </w:r>
+      <w:r>
+        <w:rPr>
+          <w:rFonts w:ascii="Arial" w:hAnsi="Arial" w:cs="Arial"/>
+        </w:rPr>
+        <w:t>}</w:t>
+      </w:r>
+    </w:p>
+    <w:p>
+      <w:pPr>
+        <w:pStyle w:val="Prrafodelista"/>
+        <w:ind w:left="1440"/>
+        <w:rPr>
+          <w:rFonts w:ascii="Arial" w:hAnsi="Arial" w:cs="Arial"/>
+        </w:rPr>
+      </w:pPr>
+    </w:p>
+    <w:p>
+      <w:pPr>
+        <w:pStyle w:val="Prrafodelista"/>
+        <w:numPr>
+          <w:ilvl w:val="0"/>
+          <w:numId w:val="6"/>
+        </w:numPr>
+        <w:rPr>
+          <w:rFonts w:ascii="Arial" w:hAnsi="Arial" w:cs="Arial"/>
+        </w:rPr>
+      </w:pPr>
+      <w:r>
+        <w:rPr>
+          <w:rFonts w:ascii="Arial" w:hAnsi="Arial" w:cs="Arial"/>
+        </w:rPr>
+        <w:t>Insertar Empleado:</w:t>
+      </w:r>
+      <w:r>
+        <w:rPr>
+          <w:rFonts w:ascii="Arial" w:hAnsi="Arial" w:cs="Arial"/>
+        </w:rPr>
+        <w:t xml:space="preserve"> </w:t>
+      </w:r>
+      <w:r>
+        <w:rPr>
+          <w:rFonts w:ascii="Arial" w:hAnsi="Arial" w:cs="Arial"/>
+        </w:rPr>
+        <w:t xml:space="preserve">Para insertar un empleado se realiza </w:t>
+      </w:r>
+      <w:r>
+        <w:rPr>
+          <w:rFonts w:ascii="Arial" w:hAnsi="Arial" w:cs="Arial"/>
+        </w:rPr>
+        <w:t>un POST con el código E0</w:t>
+      </w:r>
+      <w:r>
+        <w:rPr>
+          <w:rFonts w:ascii="Arial" w:hAnsi="Arial" w:cs="Arial"/>
+        </w:rPr>
+        <w:t>1</w:t>
+      </w:r>
+      <w:r>
+        <w:rPr>
+          <w:rFonts w:ascii="Arial" w:hAnsi="Arial" w:cs="Arial"/>
+        </w:rPr>
+        <w:t xml:space="preserve"> y un JSON </w:t>
+      </w:r>
+      <w:r>
+        <w:rPr>
+          <w:rFonts w:ascii="Arial" w:hAnsi="Arial" w:cs="Arial"/>
+        </w:rPr>
+        <w:t xml:space="preserve">el nombre1, nombre2, apellido1, apellido2, cedula, </w:t>
+      </w:r>
+      <w:proofErr w:type="spellStart"/>
+      <w:r>
+        <w:rPr>
+          <w:rFonts w:ascii="Arial" w:hAnsi="Arial" w:cs="Arial"/>
+        </w:rPr>
+        <w:t>fNacimiento</w:t>
+      </w:r>
+      <w:proofErr w:type="spellEnd"/>
+      <w:r>
+        <w:rPr>
+          <w:rFonts w:ascii="Arial" w:hAnsi="Arial" w:cs="Arial"/>
+        </w:rPr>
+        <w:t xml:space="preserve">, contraseña, provincia, </w:t>
+      </w:r>
+      <w:proofErr w:type="spellStart"/>
+      <w:r>
+        <w:rPr>
+          <w:rFonts w:ascii="Arial" w:hAnsi="Arial" w:cs="Arial"/>
+        </w:rPr>
+        <w:t>canton</w:t>
+      </w:r>
+      <w:proofErr w:type="spellEnd"/>
+      <w:r>
+        <w:rPr>
+          <w:rFonts w:ascii="Arial" w:hAnsi="Arial" w:cs="Arial"/>
+        </w:rPr>
+        <w:t xml:space="preserve">, distrito, indicaciones, </w:t>
+      </w:r>
+      <w:r>
+        <w:rPr>
+          <w:rFonts w:ascii="Arial" w:hAnsi="Arial" w:cs="Arial"/>
+        </w:rPr>
+        <w:t>teléfono, rol, sucursal, compañía.</w:t>
+      </w:r>
+      <w:r>
+        <w:rPr>
+          <w:rFonts w:ascii="Arial" w:hAnsi="Arial" w:cs="Arial"/>
+        </w:rPr>
+        <w:t xml:space="preserve"> El Servicio Web retorna el código 200 </w:t>
+      </w:r>
+      <w:r>
+        <w:rPr>
+          <w:rFonts w:ascii="Arial" w:hAnsi="Arial" w:cs="Arial"/>
+        </w:rPr>
+        <w:t>si la inserción fue exitosa</w:t>
+      </w:r>
+      <w:r>
+        <w:rPr>
+          <w:rFonts w:ascii="Arial" w:hAnsi="Arial" w:cs="Arial"/>
+        </w:rPr>
+        <w:t>, retorna</w:t>
+      </w:r>
+      <w:r>
+        <w:rPr>
+          <w:rFonts w:ascii="Arial" w:hAnsi="Arial" w:cs="Arial"/>
+        </w:rPr>
+        <w:t xml:space="preserve"> un código 201 si sucede algún error durante la búsqueda.</w:t>
+      </w:r>
+    </w:p>
+    <w:p>
+      <w:pPr>
+        <w:pStyle w:val="Prrafodelista"/>
+        <w:rPr>
+          <w:rFonts w:ascii="Arial" w:hAnsi="Arial" w:cs="Arial"/>
+        </w:rPr>
+      </w:pPr>
+      <w:r>
+        <w:rPr>
+          <w:rFonts w:ascii="Arial" w:hAnsi="Arial" w:cs="Arial"/>
+        </w:rPr>
+        <w:t xml:space="preserve">Entradas: </w:t>
+      </w:r>
+    </w:p>
+    <w:p>
+      <w:pPr>
+        <w:pStyle w:val="Prrafodelista"/>
+        <w:numPr>
+          <w:ilvl w:val="0"/>
+          <w:numId w:val="9"/>
+        </w:numPr>
+        <w:rPr>
+          <w:rFonts w:ascii="Arial" w:hAnsi="Arial" w:cs="Arial"/>
+        </w:rPr>
+      </w:pPr>
+      <w:proofErr w:type="spellStart"/>
+      <w:r>
+        <w:rPr>
+          <w:rFonts w:ascii="Arial" w:hAnsi="Arial" w:cs="Arial"/>
+        </w:rPr>
+        <w:t>codigo</w:t>
+      </w:r>
+      <w:proofErr w:type="spellEnd"/>
+      <w:r>
+        <w:rPr>
+          <w:rFonts w:ascii="Arial" w:hAnsi="Arial" w:cs="Arial"/>
+        </w:rPr>
+        <w:t xml:space="preserve"> = “</w:t>
+      </w:r>
+      <w:r>
+        <w:rPr>
+          <w:rFonts w:ascii="Arial" w:hAnsi="Arial" w:cs="Arial"/>
+        </w:rPr>
+        <w:t>E01</w:t>
+      </w:r>
+      <w:r>
+        <w:rPr>
+          <w:rFonts w:ascii="Arial" w:hAnsi="Arial" w:cs="Arial"/>
+        </w:rPr>
+        <w:t>”</w:t>
+      </w:r>
+    </w:p>
+    <w:p>
+      <w:pPr>
+        <w:pStyle w:val="Prrafodelista"/>
+        <w:numPr>
+          <w:ilvl w:val="0"/>
+          <w:numId w:val="9"/>
+        </w:numPr>
+        <w:rPr>
+          <w:rFonts w:ascii="Arial" w:hAnsi="Arial" w:cs="Arial"/>
+        </w:rPr>
+      </w:pPr>
+      <w:r>
+        <w:rPr>
+          <w:rFonts w:ascii="Arial" w:hAnsi="Arial" w:cs="Arial"/>
+        </w:rPr>
+        <w:t>{“nombre1”</w:t>
+      </w:r>
+      <w:proofErr w:type="gramStart"/>
+      <w:r>
+        <w:rPr>
+          <w:rFonts w:ascii="Arial" w:hAnsi="Arial" w:cs="Arial"/>
+        </w:rPr>
+        <w:t>:”xxx</w:t>
+      </w:r>
+      <w:proofErr w:type="gramEnd"/>
+      <w:r>
+        <w:rPr>
+          <w:rFonts w:ascii="Arial" w:hAnsi="Arial" w:cs="Arial"/>
+        </w:rPr>
+        <w:t>”, “nombre2”:”xxx”, ….}</w:t>
+      </w:r>
+    </w:p>
+    <w:p>
+      <w:pPr>
+        <w:pStyle w:val="Prrafodelista"/>
+        <w:rPr>
+          <w:rFonts w:ascii="Arial" w:hAnsi="Arial" w:cs="Arial"/>
+        </w:rPr>
+      </w:pPr>
+      <w:r>
+        <w:rPr>
+          <w:rFonts w:ascii="Arial" w:hAnsi="Arial" w:cs="Arial"/>
+        </w:rPr>
+        <w:t>Salidas:</w:t>
+      </w:r>
+    </w:p>
+    <w:p>
+      <w:pPr>
+        <w:pStyle w:val="Prrafodelista"/>
+        <w:numPr>
+          <w:ilvl w:val="1"/>
+          <w:numId w:val="1"/>
+        </w:numPr>
+        <w:rPr>
+          <w:rFonts w:ascii="Arial" w:hAnsi="Arial" w:cs="Arial"/>
+        </w:rPr>
+      </w:pPr>
+      <w:r>
+        <w:rPr>
+          <w:rFonts w:ascii="Arial" w:hAnsi="Arial" w:cs="Arial"/>
+        </w:rPr>
+        <w:t>{“codigo”</w:t>
+      </w:r>
+      <w:r>
+        <w:rPr>
+          <w:rFonts w:ascii="Arial" w:hAnsi="Arial" w:cs="Arial"/>
+        </w:rPr>
+        <w:t>:”201</w:t>
+      </w:r>
+      <w:r>
+        <w:rPr>
+          <w:rFonts w:ascii="Arial" w:hAnsi="Arial" w:cs="Arial"/>
+        </w:rPr>
+        <w:t>”</w:t>
+      </w:r>
+      <w:r>
+        <w:rPr>
+          <w:rFonts w:ascii="Arial" w:hAnsi="Arial" w:cs="Arial"/>
+        </w:rPr>
+        <w:t>, “</w:t>
+      </w:r>
+      <w:proofErr w:type="spellStart"/>
+      <w:r>
+        <w:rPr>
+          <w:rFonts w:ascii="Arial" w:hAnsi="Arial" w:cs="Arial"/>
+        </w:rPr>
+        <w:t>descripcion</w:t>
+      </w:r>
+      <w:proofErr w:type="spellEnd"/>
+      <w:r>
+        <w:rPr>
+          <w:rFonts w:ascii="Arial" w:hAnsi="Arial" w:cs="Arial"/>
+        </w:rPr>
+        <w:t>”</w:t>
+      </w:r>
+      <w:proofErr w:type="gramStart"/>
+      <w:r>
+        <w:rPr>
+          <w:rFonts w:ascii="Arial" w:hAnsi="Arial" w:cs="Arial"/>
+        </w:rPr>
+        <w:t>:”Error</w:t>
+      </w:r>
+      <w:proofErr w:type="gramEnd"/>
+      <w:r>
+        <w:rPr>
+          <w:rFonts w:ascii="Arial" w:hAnsi="Arial" w:cs="Arial"/>
+        </w:rPr>
+        <w:t>”</w:t>
+      </w:r>
+      <w:r>
+        <w:rPr>
+          <w:rFonts w:ascii="Arial" w:hAnsi="Arial" w:cs="Arial"/>
+        </w:rPr>
+        <w:t>}</w:t>
+      </w:r>
+    </w:p>
+    <w:p>
+      <w:pPr>
+        <w:pStyle w:val="Prrafodelista"/>
+        <w:numPr>
+          <w:ilvl w:val="1"/>
+          <w:numId w:val="1"/>
+        </w:numPr>
+        <w:rPr>
+          <w:rFonts w:ascii="Arial" w:hAnsi="Arial" w:cs="Arial"/>
+        </w:rPr>
+      </w:pPr>
+      <w:r>
+        <w:rPr>
+          <w:rFonts w:ascii="Arial" w:hAnsi="Arial" w:cs="Arial"/>
+        </w:rPr>
         <w:t>{“codigo”:”200”:”</w:t>
       </w:r>
       <w:r>
         <w:rPr>
           <w:rFonts w:ascii="Arial" w:hAnsi="Arial" w:cs="Arial"/>
         </w:rPr>
-        <w:t xml:space="preserve">Empleados”:[{JSON}] </w:t>
+        <w:t>descripción”:”Insercion exitosa</w:t>
       </w:r>
       <w:bookmarkStart w:id="0" w:name="_GoBack"/>
       <w:bookmarkEnd w:id="0"/>
@@ -1300,8 +1657,27 @@
         <w:rPr>
           <w:rFonts w:ascii="Arial" w:hAnsi="Arial" w:cs="Arial"/>
         </w:rPr>
+        <w:t>”</w:t>
+      </w:r>
+      <w:r>
+        <w:rPr>
+          <w:rFonts w:ascii="Arial" w:hAnsi="Arial" w:cs="Arial"/>
+        </w:rPr>
+        <w:t xml:space="preserve"> </w:t>
+      </w:r>
+      <w:r>
+        <w:rPr>
+          <w:rFonts w:ascii="Arial" w:hAnsi="Arial" w:cs="Arial"/>
+        </w:rPr>
         <w:t>}</w:t>
       </w:r>
+    </w:p>
+    <w:p>
+      <w:pPr>
+        <w:rPr>
+          <w:rFonts w:ascii="Arial" w:hAnsi="Arial" w:cs="Arial"/>
+        </w:rPr>
+      </w:pPr>
     </w:p>
     <w:p>
       <w:pPr>
@@ -1355,7 +1731,7 @@
   <w:abstractNum w:abstractNumId="0" w15:restartNumberingAfterBreak="0">
     <w:nsid w:val="085A09CE"/>
     <w:multiLevelType w:val="hybridMultilevel"/>
-    <w:tmpl w:val="AA786096"/>
+    <w:tmpl w:val="9FAE7E12"/>
     <w:lvl w:ilvl="0" w:tplc="140A0003">
       <w:start w:val="1"/>
       <w:numFmt w:val="bullet"/>
@@ -1368,7 +1744,7 @@
         <w:rFonts w:ascii="Courier New" w:hAnsi="Courier New" w:cs="Courier New" w:hint="default"/>
       </w:rPr>
     </w:lvl>
-    <w:lvl w:ilvl="1" w:tplc="0C0A0003" w:tentative="1">
+    <w:lvl w:ilvl="1" w:tplc="0C0A0003">
       <w:start w:val="1"/>
       <w:numFmt w:val="bullet"/>
       <w:lvlText w:val="o"/>

</xml_diff>